<commit_message>
Tilføjet CMOS i Signalbeskrivelser_styreboks_IBD_v1.docx
</commit_message>
<xml_diff>
--- a/HW/Signalbeskrivelser_styreboks_IBD_v1.docx
+++ b/HW/Signalbeskrivelser_styreboks_IBD_v1.docx
@@ -1,19 +1,13 @@
 
 <file path=word/document.xml><?xml version="1.0" encoding="utf-8"?>
-<w:document xmlns:wpc="http://schemas.microsoft.com/office/word/2010/wordprocessingCanvas" xmlns:cx="http://schemas.microsoft.com/office/drawing/2014/chartex" xmlns:cx1="http://schemas.microsoft.com/office/drawing/2015/9/8/chartex" xmlns:cx2="http://schemas.microsoft.com/office/drawing/2015/10/21/chartex" xmlns:mc="http://schemas.openxmlformats.org/markup-compatibility/2006" xmlns:o="urn:schemas-microsoft-com:office:office" xmlns:r="http://schemas.openxmlformats.org/officeDocument/2006/relationships" xmlns:m="http://schemas.openxmlformats.org/officeDocument/2006/math" xmlns:v="urn:schemas-microsoft-com:vml" xmlns:wp14="http://schemas.microsoft.com/office/word/2010/wordprocessingDrawing" xmlns:wp="http://schemas.openxmlformats.org/drawingml/2006/wordprocessingDrawing" xmlns:w10="urn:schemas-microsoft-com:office:word" xmlns:w="http://schemas.openxmlformats.org/wordprocessingml/2006/main" xmlns:w14="http://schemas.microsoft.com/office/word/2010/wordml" xmlns:w15="http://schemas.microsoft.com/office/word/2012/wordml" xmlns:w16se="http://schemas.microsoft.com/office/word/2015/wordml/symex" xmlns:wpg="http://schemas.microsoft.com/office/word/2010/wordprocessingGroup" xmlns:wpi="http://schemas.microsoft.com/office/word/2010/wordprocessingInk" xmlns:wne="http://schemas.microsoft.com/office/word/2006/wordml" xmlns:wps="http://schemas.microsoft.com/office/word/2010/wordprocessingShape" mc:Ignorable="w14 w15 w16se wp14">
+<w:document xmlns:wpc="http://schemas.microsoft.com/office/word/2010/wordprocessingCanvas" xmlns:mc="http://schemas.openxmlformats.org/markup-compatibility/2006" xmlns:o="urn:schemas-microsoft-com:office:office" xmlns:r="http://schemas.openxmlformats.org/officeDocument/2006/relationships" xmlns:m="http://schemas.openxmlformats.org/officeDocument/2006/math" xmlns:v="urn:schemas-microsoft-com:vml" xmlns:wp14="http://schemas.microsoft.com/office/word/2010/wordprocessingDrawing" xmlns:wp="http://schemas.openxmlformats.org/drawingml/2006/wordprocessingDrawing" xmlns:w10="urn:schemas-microsoft-com:office:word" xmlns:w="http://schemas.openxmlformats.org/wordprocessingml/2006/main" xmlns:w14="http://schemas.microsoft.com/office/word/2010/wordml" xmlns:w15="http://schemas.microsoft.com/office/word/2012/wordml" xmlns:wpg="http://schemas.microsoft.com/office/word/2010/wordprocessingGroup" xmlns:wpi="http://schemas.microsoft.com/office/word/2010/wordprocessingInk" xmlns:wne="http://schemas.microsoft.com/office/word/2006/wordml" xmlns:wps="http://schemas.microsoft.com/office/word/2010/wordprocessingShape" mc:Ignorable="w14 w15 wp14">
   <w:body>
     <w:p>
       <w:pPr>
         <w:pStyle w:val="Overskrift1"/>
       </w:pPr>
       <w:r>
-        <w:t xml:space="preserve">Signaler til </w:t>
-      </w:r>
-      <w:r>
-        <w:t xml:space="preserve">styreboks </w:t>
-      </w:r>
-      <w:r>
-        <w:t>IBD</w:t>
+        <w:t>Signaler til styreboks IBD</w:t>
       </w:r>
     </w:p>
     <w:tbl>
@@ -231,14 +225,7 @@
                 <w:sz w:val="20"/>
                 <w:szCs w:val="20"/>
               </w:rPr>
-              <w:t>Lys i 3</w:t>
-            </w:r>
-            <w:r>
-              <w:rPr>
-                <w:sz w:val="20"/>
-                <w:szCs w:val="20"/>
-              </w:rPr>
-              <w:t xml:space="preserve"> farver afhængig af hvilket LED indikator der lyser.</w:t>
+              <w:t>Lys i 3 farver afhængig af hvilket LED indikator der lyser.</w:t>
             </w:r>
           </w:p>
         </w:tc>
@@ -685,7 +672,21 @@
                 <w:sz w:val="20"/>
                 <w:szCs w:val="20"/>
               </w:rPr>
-              <w:t>Digitalt signal 5V = 1 0V = 0</w:t>
+              <w:t>Digitalt signal 5V = 1</w:t>
+            </w:r>
+            <w:r>
+              <w:rPr>
+                <w:sz w:val="20"/>
+                <w:szCs w:val="20"/>
+              </w:rPr>
+              <w:t>,</w:t>
+            </w:r>
+            <w:r>
+              <w:rPr>
+                <w:sz w:val="20"/>
+                <w:szCs w:val="20"/>
+              </w:rPr>
+              <w:t xml:space="preserve"> 0V = 0</w:t>
             </w:r>
           </w:p>
         </w:tc>
@@ -711,7 +712,7 @@
                 <w:sz w:val="20"/>
                 <w:szCs w:val="20"/>
               </w:rPr>
-              <w:t>X15_CLK</w:t>
+              <w:t>CMOS</w:t>
             </w:r>
           </w:p>
         </w:tc>
@@ -732,7 +733,7 @@
                 <w:sz w:val="20"/>
                 <w:szCs w:val="20"/>
               </w:rPr>
-              <w:t>0-5V timing signal</w:t>
+              <w:t>0-3.3V DC signal</w:t>
             </w:r>
           </w:p>
         </w:tc>
@@ -753,31 +754,28 @@
                 <w:sz w:val="20"/>
                 <w:szCs w:val="20"/>
               </w:rPr>
-              <w:t xml:space="preserve">0-5V timing signal der er genereret af </w:t>
-            </w:r>
-            <w:proofErr w:type="spellStart"/>
-            <w:r>
-              <w:rPr>
-                <w:sz w:val="20"/>
-                <w:szCs w:val="20"/>
-              </w:rPr>
-              <w:t>zero-cross</w:t>
-            </w:r>
-            <w:proofErr w:type="spellEnd"/>
-            <w:r>
-              <w:rPr>
-                <w:sz w:val="20"/>
-                <w:szCs w:val="20"/>
-              </w:rPr>
-              <w:t xml:space="preserve"> detektoren til at bestemme hvornår der skal aflæses kommunikation ud fra x15 protokollen. </w:t>
-            </w:r>
-            <w:r>
-              <w:rPr>
-                <w:color w:val="FF0000"/>
-                <w:sz w:val="20"/>
-                <w:szCs w:val="20"/>
-              </w:rPr>
-              <w:t>Se afsnit … for protokolspecifikation.</w:t>
+              <w:t>Digitalt signal 3.3</w:t>
+            </w:r>
+            <w:r>
+              <w:rPr>
+                <w:sz w:val="20"/>
+                <w:szCs w:val="20"/>
+              </w:rPr>
+              <w:t>V = 1</w:t>
+            </w:r>
+            <w:r>
+              <w:rPr>
+                <w:sz w:val="20"/>
+                <w:szCs w:val="20"/>
+              </w:rPr>
+              <w:t>,</w:t>
+            </w:r>
+            <w:r>
+              <w:rPr>
+                <w:sz w:val="20"/>
+                <w:szCs w:val="20"/>
+              </w:rPr>
+              <w:t xml:space="preserve"> 0V = 0</w:t>
             </w:r>
           </w:p>
         </w:tc>
@@ -800,7 +798,7 @@
                 <w:sz w:val="20"/>
                 <w:szCs w:val="20"/>
               </w:rPr>
-              <w:t>LED_CONTROL</w:t>
+              <w:t>X15_CLK</w:t>
             </w:r>
           </w:p>
         </w:tc>
@@ -821,7 +819,7 @@
                 <w:sz w:val="20"/>
                 <w:szCs w:val="20"/>
               </w:rPr>
-              <w:t>0-5V digitale signaler til styring af LED indikatorer</w:t>
+              <w:t>0-5V timing signal</w:t>
             </w:r>
           </w:p>
         </w:tc>
@@ -842,7 +840,7 @@
                 <w:sz w:val="20"/>
                 <w:szCs w:val="20"/>
               </w:rPr>
-              <w:t xml:space="preserve">2 0-5V digitale signaler der styre power indikator LED samt x15 kommunikationsindikator LED der begge er </w:t>
+              <w:t xml:space="preserve">0-5V timing signal der er genereret af </w:t>
             </w:r>
             <w:proofErr w:type="spellStart"/>
             <w:r>
@@ -850,7 +848,7 @@
                 <w:sz w:val="20"/>
                 <w:szCs w:val="20"/>
               </w:rPr>
-              <w:t>active</w:t>
+              <w:t>zero-cross</w:t>
             </w:r>
             <w:proofErr w:type="spellEnd"/>
             <w:r>
@@ -858,26 +856,20 @@
                 <w:sz w:val="20"/>
                 <w:szCs w:val="20"/>
               </w:rPr>
-              <w:t xml:space="preserve"> </w:t>
-            </w:r>
-            <w:proofErr w:type="spellStart"/>
-            <w:r>
-              <w:rPr>
-                <w:sz w:val="20"/>
-                <w:szCs w:val="20"/>
-              </w:rPr>
-              <w:t>high</w:t>
-            </w:r>
-            <w:proofErr w:type="spellEnd"/>
-            <w:r>
-              <w:rPr>
-                <w:sz w:val="20"/>
-                <w:szCs w:val="20"/>
-              </w:rPr>
-              <w:t>.</w:t>
-            </w:r>
-          </w:p>
-        </w:tc>
+              <w:t xml:space="preserve"> detektoren til at bestemme hvornår der skal aflæses kommunikation ud fra x15 protokollen. </w:t>
+            </w:r>
+            <w:r>
+              <w:rPr>
+                <w:color w:val="FF0000"/>
+                <w:sz w:val="20"/>
+                <w:szCs w:val="20"/>
+              </w:rPr>
+              <w:t>Se afsnit … for protokolspecifikation.</w:t>
+            </w:r>
+          </w:p>
+        </w:tc>
+        <w:bookmarkStart w:id="0" w:name="_GoBack"/>
+        <w:bookmarkEnd w:id="0"/>
       </w:tr>
       <w:tr>
         <w:trPr>
@@ -900,7 +892,7 @@
                 <w:sz w:val="20"/>
                 <w:szCs w:val="20"/>
               </w:rPr>
-              <w:t>LCD_CONTROL</w:t>
+              <w:t>LED_CONTROL</w:t>
             </w:r>
           </w:p>
         </w:tc>
@@ -921,7 +913,7 @@
                 <w:sz w:val="20"/>
                 <w:szCs w:val="20"/>
               </w:rPr>
-              <w:t>0-5V digitale signaler til styring af LCD display</w:t>
+              <w:t>0-5V digitale signaler til styring af LED indikatorer</w:t>
             </w:r>
           </w:p>
         </w:tc>
@@ -933,25 +925,48 @@
             <w:pPr>
               <w:cnfStyle w:val="000000100000" w:firstRow="0" w:lastRow="0" w:firstColumn="0" w:lastColumn="0" w:oddVBand="0" w:evenVBand="0" w:oddHBand="1" w:evenHBand="0" w:firstRowFirstColumn="0" w:firstRowLastColumn="0" w:lastRowFirstColumn="0" w:lastRowLastColumn="0"/>
               <w:rPr>
-                <w:color w:val="FF0000"/>
-                <w:sz w:val="20"/>
-                <w:szCs w:val="20"/>
-              </w:rPr>
-            </w:pPr>
-            <w:r>
-              <w:rPr>
-                <w:sz w:val="20"/>
-                <w:szCs w:val="20"/>
-              </w:rPr>
-              <w:t>Kommunikation til LCD display som følger kommunikationsprotokollen for LCD display,</w:t>
-            </w:r>
-            <w:r>
-              <w:rPr>
-                <w:color w:val="FF0000"/>
-                <w:sz w:val="20"/>
-                <w:szCs w:val="20"/>
-              </w:rPr>
-              <w:t xml:space="preserve"> se afsnit xxx for protokolspecifikation</w:t>
+                <w:sz w:val="20"/>
+                <w:szCs w:val="20"/>
+              </w:rPr>
+            </w:pPr>
+            <w:r>
+              <w:rPr>
+                <w:sz w:val="20"/>
+                <w:szCs w:val="20"/>
+              </w:rPr>
+              <w:t xml:space="preserve">2 0-5V digitale signaler der styre power indikator LED samt x15 kommunikationsindikator LED der begge er </w:t>
+            </w:r>
+            <w:proofErr w:type="spellStart"/>
+            <w:r>
+              <w:rPr>
+                <w:sz w:val="20"/>
+                <w:szCs w:val="20"/>
+              </w:rPr>
+              <w:t>active</w:t>
+            </w:r>
+            <w:proofErr w:type="spellEnd"/>
+            <w:r>
+              <w:rPr>
+                <w:sz w:val="20"/>
+                <w:szCs w:val="20"/>
+              </w:rPr>
+              <w:t xml:space="preserve"> </w:t>
+            </w:r>
+            <w:proofErr w:type="spellStart"/>
+            <w:r>
+              <w:rPr>
+                <w:sz w:val="20"/>
+                <w:szCs w:val="20"/>
+              </w:rPr>
+              <w:t>high</w:t>
+            </w:r>
+            <w:proofErr w:type="spellEnd"/>
+            <w:r>
+              <w:rPr>
+                <w:sz w:val="20"/>
+                <w:szCs w:val="20"/>
+              </w:rPr>
+              <w:t>.</w:t>
             </w:r>
           </w:p>
         </w:tc>
@@ -974,7 +989,7 @@
                 <w:sz w:val="20"/>
                 <w:szCs w:val="20"/>
               </w:rPr>
-              <w:t>I2C</w:t>
+              <w:t>LCD_CONTROL</w:t>
             </w:r>
           </w:p>
         </w:tc>
@@ -995,7 +1010,7 @@
                 <w:sz w:val="20"/>
                 <w:szCs w:val="20"/>
               </w:rPr>
-              <w:t>Kommunikation der følger I2C standarden</w:t>
+              <w:t>0-5V digitale signaler til styring af LCD display</w:t>
             </w:r>
           </w:p>
         </w:tc>
@@ -1007,56 +1022,25 @@
             <w:pPr>
               <w:cnfStyle w:val="000000000000" w:firstRow="0" w:lastRow="0" w:firstColumn="0" w:lastColumn="0" w:oddVBand="0" w:evenVBand="0" w:oddHBand="0" w:evenHBand="0" w:firstRowFirstColumn="0" w:firstRowLastColumn="0" w:lastRowFirstColumn="0" w:lastRowLastColumn="0"/>
               <w:rPr>
-                <w:sz w:val="20"/>
-                <w:szCs w:val="20"/>
-              </w:rPr>
-            </w:pPr>
-            <w:r>
-              <w:rPr>
-                <w:sz w:val="20"/>
-                <w:szCs w:val="20"/>
-              </w:rPr>
-              <w:t xml:space="preserve">Kommunikation via I2C </w:t>
-            </w:r>
-            <w:proofErr w:type="gramStart"/>
-            <w:r>
-              <w:rPr>
-                <w:sz w:val="20"/>
-                <w:szCs w:val="20"/>
-              </w:rPr>
-              <w:t>standarden  Real</w:t>
-            </w:r>
-            <w:proofErr w:type="gramEnd"/>
-            <w:r>
-              <w:rPr>
-                <w:sz w:val="20"/>
-                <w:szCs w:val="20"/>
-              </w:rPr>
-              <w:t xml:space="preserve"> Time </w:t>
-            </w:r>
-            <w:proofErr w:type="spellStart"/>
-            <w:r>
-              <w:rPr>
-                <w:sz w:val="20"/>
-                <w:szCs w:val="20"/>
-              </w:rPr>
-              <w:t>Clock</w:t>
-            </w:r>
-            <w:proofErr w:type="spellEnd"/>
-            <w:r>
-              <w:rPr>
-                <w:sz w:val="20"/>
-                <w:szCs w:val="20"/>
-              </w:rPr>
-              <w:t>,</w:t>
-            </w:r>
-            <w:r>
-              <w:rPr>
                 <w:color w:val="FF0000"/>
                 <w:sz w:val="20"/>
                 <w:szCs w:val="20"/>
               </w:rPr>
-              <w:t xml:space="preserve"> se dataprotokolspecifikation i afsnit xxx for yderlige information.</w:t>
+            </w:pPr>
+            <w:r>
+              <w:rPr>
+                <w:sz w:val="20"/>
+                <w:szCs w:val="20"/>
+              </w:rPr>
+              <w:t>Kommunikation til LCD display som følger kommunikationsprotokollen for LCD display,</w:t>
+            </w:r>
+            <w:r>
+              <w:rPr>
+                <w:color w:val="FF0000"/>
+                <w:sz w:val="20"/>
+                <w:szCs w:val="20"/>
+              </w:rPr>
+              <w:t xml:space="preserve"> se afsnit xxx for protokolspecifikation</w:t>
             </w:r>
           </w:p>
         </w:tc>
@@ -1082,6 +1066,111 @@
                 <w:sz w:val="20"/>
                 <w:szCs w:val="20"/>
               </w:rPr>
+              <w:t>I2C</w:t>
+            </w:r>
+          </w:p>
+        </w:tc>
+        <w:tc>
+          <w:tcPr>
+            <w:tcW w:w="3209" w:type="dxa"/>
+          </w:tcPr>
+          <w:p>
+            <w:pPr>
+              <w:cnfStyle w:val="000000100000" w:firstRow="0" w:lastRow="0" w:firstColumn="0" w:lastColumn="0" w:oddVBand="0" w:evenVBand="0" w:oddHBand="1" w:evenHBand="0" w:firstRowFirstColumn="0" w:firstRowLastColumn="0" w:lastRowFirstColumn="0" w:lastRowLastColumn="0"/>
+              <w:rPr>
+                <w:sz w:val="20"/>
+                <w:szCs w:val="20"/>
+              </w:rPr>
+            </w:pPr>
+            <w:r>
+              <w:rPr>
+                <w:sz w:val="20"/>
+                <w:szCs w:val="20"/>
+              </w:rPr>
+              <w:t>Kommunikation der følger I2C standarden</w:t>
+            </w:r>
+          </w:p>
+        </w:tc>
+        <w:tc>
+          <w:tcPr>
+            <w:tcW w:w="3210" w:type="dxa"/>
+          </w:tcPr>
+          <w:p>
+            <w:pPr>
+              <w:cnfStyle w:val="000000100000" w:firstRow="0" w:lastRow="0" w:firstColumn="0" w:lastColumn="0" w:oddVBand="0" w:evenVBand="0" w:oddHBand="1" w:evenHBand="0" w:firstRowFirstColumn="0" w:firstRowLastColumn="0" w:lastRowFirstColumn="0" w:lastRowLastColumn="0"/>
+              <w:rPr>
+                <w:sz w:val="20"/>
+                <w:szCs w:val="20"/>
+              </w:rPr>
+            </w:pPr>
+            <w:r>
+              <w:rPr>
+                <w:sz w:val="20"/>
+                <w:szCs w:val="20"/>
+              </w:rPr>
+              <w:t xml:space="preserve">Kommunikation via I2C </w:t>
+            </w:r>
+            <w:proofErr w:type="gramStart"/>
+            <w:r>
+              <w:rPr>
+                <w:sz w:val="20"/>
+                <w:szCs w:val="20"/>
+              </w:rPr>
+              <w:t>standarden  Real</w:t>
+            </w:r>
+            <w:proofErr w:type="gramEnd"/>
+            <w:r>
+              <w:rPr>
+                <w:sz w:val="20"/>
+                <w:szCs w:val="20"/>
+              </w:rPr>
+              <w:t xml:space="preserve"> Time </w:t>
+            </w:r>
+            <w:proofErr w:type="spellStart"/>
+            <w:r>
+              <w:rPr>
+                <w:sz w:val="20"/>
+                <w:szCs w:val="20"/>
+              </w:rPr>
+              <w:t>Clock</w:t>
+            </w:r>
+            <w:proofErr w:type="spellEnd"/>
+            <w:r>
+              <w:rPr>
+                <w:sz w:val="20"/>
+                <w:szCs w:val="20"/>
+              </w:rPr>
+              <w:t>,</w:t>
+            </w:r>
+            <w:r>
+              <w:rPr>
+                <w:color w:val="FF0000"/>
+                <w:sz w:val="20"/>
+                <w:szCs w:val="20"/>
+              </w:rPr>
+              <w:t xml:space="preserve"> se dataprotokolspecifikation i afsnit xxx for yderlige information.</w:t>
+            </w:r>
+          </w:p>
+        </w:tc>
+      </w:tr>
+      <w:tr>
+        <w:tc>
+          <w:tcPr>
+            <w:cnfStyle w:val="001000000000" w:firstRow="0" w:lastRow="0" w:firstColumn="1" w:lastColumn="0" w:oddVBand="0" w:evenVBand="0" w:oddHBand="0" w:evenHBand="0" w:firstRowFirstColumn="0" w:firstRowLastColumn="0" w:lastRowFirstColumn="0" w:lastRowLastColumn="0"/>
+            <w:tcW w:w="3209" w:type="dxa"/>
+          </w:tcPr>
+          <w:p>
+            <w:pPr>
+              <w:rPr>
+                <w:sz w:val="20"/>
+                <w:szCs w:val="20"/>
+              </w:rPr>
+            </w:pPr>
+            <w:r>
+              <w:rPr>
+                <w:sz w:val="20"/>
+                <w:szCs w:val="20"/>
+              </w:rPr>
               <w:t>SPI</w:t>
             </w:r>
           </w:p>
@@ -1092,7 +1181,7 @@
           </w:tcPr>
           <w:p>
             <w:pPr>
-              <w:cnfStyle w:val="000000100000" w:firstRow="0" w:lastRow="0" w:firstColumn="0" w:lastColumn="0" w:oddVBand="0" w:evenVBand="0" w:oddHBand="1" w:evenHBand="0" w:firstRowFirstColumn="0" w:firstRowLastColumn="0" w:lastRowFirstColumn="0" w:lastRowLastColumn="0"/>
+              <w:cnfStyle w:val="000000000000" w:firstRow="0" w:lastRow="0" w:firstColumn="0" w:lastColumn="0" w:oddVBand="0" w:evenVBand="0" w:oddHBand="0" w:evenHBand="0" w:firstRowFirstColumn="0" w:firstRowLastColumn="0" w:lastRowFirstColumn="0" w:lastRowLastColumn="0"/>
               <w:rPr>
                 <w:sz w:val="20"/>
                 <w:szCs w:val="20"/>
@@ -1113,7 +1202,7 @@
           </w:tcPr>
           <w:p>
             <w:pPr>
-              <w:cnfStyle w:val="000000100000" w:firstRow="0" w:lastRow="0" w:firstColumn="0" w:lastColumn="0" w:oddVBand="0" w:evenVBand="0" w:oddHBand="1" w:evenHBand="0" w:firstRowFirstColumn="0" w:firstRowLastColumn="0" w:lastRowFirstColumn="0" w:lastRowLastColumn="0"/>
+              <w:cnfStyle w:val="000000000000" w:firstRow="0" w:lastRow="0" w:firstColumn="0" w:lastColumn="0" w:oddVBand="0" w:evenVBand="0" w:oddHBand="0" w:evenHBand="0" w:firstRowFirstColumn="0" w:firstRowLastColumn="0" w:lastRowFirstColumn="0" w:lastRowLastColumn="0"/>
               <w:rPr>
                 <w:sz w:val="20"/>
                 <w:szCs w:val="20"/>
@@ -1167,10 +1256,7 @@
         <w:t xml:space="preserve"> </w:t>
       </w:r>
       <w:r>
-        <w:t>er et synligt lyssignal fra LED indikatorerne på enheden der viser om enheden er tilsluttet korrekt til lysnettet samt om der er igangværende kommunikation på x15</w:t>
-      </w:r>
-      <w:r>
-        <w:t xml:space="preserve"> eller </w:t>
+        <w:t xml:space="preserve">er et synligt lyssignal fra LED indikatorerne på enheden der viser om enheden er tilsluttet korrekt til lysnettet samt om der er igangværende kommunikation på x15 eller </w:t>
       </w:r>
       <w:proofErr w:type="spellStart"/>
       <w:r>
@@ -1203,15 +1289,7 @@
       </w:r>
       <w:proofErr w:type="gramEnd"/>
       <w:r>
-        <w:t xml:space="preserve"> x15 protokollen. Signalet </w:t>
-      </w:r>
-      <w:proofErr w:type="gramStart"/>
-      <w:r>
-        <w:t>fungere</w:t>
-      </w:r>
-      <w:proofErr w:type="gramEnd"/>
-      <w:r>
-        <w:t xml:space="preserve"> som spændingsforsyning til systemets blokke samt som kommunikationssignal mellem styreboksen og enhederne via x15 protokollen.</w:t>
+        <w:t xml:space="preserve"> x15 protokollen. Signalet fungere som spændingsforsyning til systemets blokke samt som kommunikationssignal mellem styreboksen og enhederne via x15 protokollen.</w:t>
       </w:r>
     </w:p>
     <w:p>
@@ -1222,16 +1300,7 @@
         <w:t xml:space="preserve">LED:LED_CONTROL </w:t>
       </w:r>
       <w:r>
-        <w:t>er 3</w:t>
-      </w:r>
-      <w:r>
-        <w:t xml:space="preserve"> digit</w:t>
-      </w:r>
-      <w:r>
-        <w:t>ale signaler 0-5V der styre de 3</w:t>
-      </w:r>
-      <w:r>
-        <w:t xml:space="preserve"> </w:t>
+        <w:t xml:space="preserve">er 3 digitale signaler 0-5V der styre de 3 </w:t>
       </w:r>
       <w:proofErr w:type="spellStart"/>
       <w:r>
@@ -1417,8 +1486,6 @@
       </w:r>
     </w:p>
     <w:p>
-      <w:bookmarkStart w:id="0" w:name="_GoBack"/>
-      <w:bookmarkEnd w:id="0"/>
       <w:r>
         <w:rPr>
           <w:b/>
@@ -1449,7 +1516,7 @@
 </file>
 
 <file path=word/styles.xml><?xml version="1.0" encoding="utf-8"?>
-<w:styles xmlns:mc="http://schemas.openxmlformats.org/markup-compatibility/2006" xmlns:r="http://schemas.openxmlformats.org/officeDocument/2006/relationships" xmlns:w="http://schemas.openxmlformats.org/wordprocessingml/2006/main" xmlns:w14="http://schemas.microsoft.com/office/word/2010/wordml" xmlns:w15="http://schemas.microsoft.com/office/word/2012/wordml" xmlns:w16se="http://schemas.microsoft.com/office/word/2015/wordml/symex" mc:Ignorable="w14 w15 w16se">
+<w:styles xmlns:mc="http://schemas.openxmlformats.org/markup-compatibility/2006" xmlns:r="http://schemas.openxmlformats.org/officeDocument/2006/relationships" xmlns:w="http://schemas.openxmlformats.org/wordprocessingml/2006/main" xmlns:w14="http://schemas.microsoft.com/office/word/2010/wordml" xmlns:w15="http://schemas.microsoft.com/office/word/2012/wordml" mc:Ignorable="w14 w15">
   <w:docDefaults>
     <w:rPrDefault>
       <w:rPr>
@@ -1465,7 +1532,7 @@
       </w:pPr>
     </w:pPrDefault>
   </w:docDefaults>
-  <w:latentStyles w:defLockedState="0" w:defUIPriority="99" w:defSemiHidden="0" w:defUnhideWhenUsed="0" w:defQFormat="0" w:count="372">
+  <w:latentStyles w:defLockedState="0" w:defUIPriority="99" w:defSemiHidden="0" w:defUnhideWhenUsed="0" w:defQFormat="0" w:count="371">
     <w:lsdException w:name="Normal" w:uiPriority="0" w:qFormat="1"/>
     <w:lsdException w:name="heading 1" w:uiPriority="9" w:qFormat="1"/>
     <w:lsdException w:name="heading 2" w:semiHidden="1" w:uiPriority="9" w:unhideWhenUsed="1" w:qFormat="1"/>
@@ -1837,7 +1904,6 @@
     <w:lsdException w:name="List Table 5 Dark Accent 6" w:uiPriority="50"/>
     <w:lsdException w:name="List Table 6 Colorful Accent 6" w:uiPriority="51"/>
     <w:lsdException w:name="List Table 7 Colorful Accent 6" w:uiPriority="52"/>
-    <w:lsdException w:name="Mention" w:semiHidden="1" w:unhideWhenUsed="1"/>
   </w:latentStyles>
   <w:style w:type="paragraph" w:default="1" w:styleId="Normal">
     <w:name w:val="Normal"/>

</xml_diff>